<commit_message>
controls update and NPC Bee flight
changed controls to mouse strafe
fixed NPC Bee rotation on inclines/declines
</commit_message>
<xml_diff>
--- a/Project Plan.docx
+++ b/Project Plan.docx
@@ -36,7 +36,16 @@
         </w:numPr>
       </w:pPr>
       <w:r>
-        <w:t>Can “shake” or “scan” to find close by bees. Npc bees return a signal</w:t>
+        <w:t xml:space="preserve">Bee </w:t>
+      </w:r>
+      <w:r>
+        <w:t>Can “</w:t>
+      </w:r>
+      <w:r>
+        <w:t>buzz</w:t>
+      </w:r>
+      <w:r>
+        <w:t>” or “scan” to find close by bees. Npc bees return a signal</w:t>
       </w:r>
     </w:p>
     <w:p>
@@ -236,7 +245,7 @@
         </w:numPr>
       </w:pPr>
       <w:r>
-        <w:t>Support more bees in party</w:t>
+        <w:t>Queen – to make bees</w:t>
       </w:r>
     </w:p>
     <w:p>
@@ -248,7 +257,7 @@
         </w:numPr>
       </w:pPr>
       <w:r>
-        <w:t>Faster bee creation</w:t>
+        <w:t>Support more bees in party</w:t>
       </w:r>
     </w:p>
     <w:p>
@@ -260,7 +269,7 @@
         </w:numPr>
       </w:pPr>
       <w:r>
-        <w:t>Support more pollen routes</w:t>
+        <w:t>Faster bee creation</w:t>
       </w:r>
     </w:p>
     <w:p>
@@ -272,6 +281,18 @@
         </w:numPr>
       </w:pPr>
       <w:r>
+        <w:t>Support more pollen routes</w:t>
+      </w:r>
+    </w:p>
+    <w:p>
+      <w:pPr>
+        <w:pStyle w:val="ListParagraph"/>
+        <w:numPr>
+          <w:ilvl w:val="1"/>
+          <w:numId w:val="1"/>
+        </w:numPr>
+      </w:pPr>
+      <w:r>
         <w:t>Protection from bears</w:t>
       </w:r>
     </w:p>
@@ -372,10 +393,56 @@
       </w:r>
     </w:p>
     <w:p>
-      <w:pPr>
-        <w:ind w:left="1800"/>
-      </w:pPr>
-    </w:p>
+      <w:r>
+        <w:br w:type="page"/>
+      </w:r>
+    </w:p>
+    <w:p>
+      <w:r>
+        <w:lastRenderedPageBreak/>
+        <w:t>Specific solutions:</w:t>
+      </w:r>
+    </w:p>
+    <w:p>
+      <w:r>
+        <w:t>Honey Bee behavior</w:t>
+      </w:r>
+    </w:p>
+    <w:p>
+      <w:r>
+        <w:tab/>
+        <w:t>Wande</w:t>
+      </w:r>
+      <w:r>
+        <w:t>r</w:t>
+      </w:r>
+    </w:p>
+    <w:p>
+      <w:r>
+        <w:tab/>
+        <w:t>Search for flowers</w:t>
+      </w:r>
+    </w:p>
+    <w:p>
+      <w:r>
+        <w:tab/>
+        <w:t>Harvest pollen</w:t>
+      </w:r>
+    </w:p>
+    <w:p>
+      <w:r>
+        <w:tab/>
+        <w:t>Follow Player</w:t>
+      </w:r>
+    </w:p>
+    <w:p>
+      <w:r>
+        <w:tab/>
+        <w:t>Attack when shot</w:t>
+      </w:r>
+    </w:p>
+    <w:p/>
+    <w:p/>
     <w:sectPr>
       <w:pgSz w:w="12240" w:h="15840"/>
       <w:pgMar w:top="1440" w:right="1440" w:bottom="1440" w:left="1440" w:header="720" w:footer="720" w:gutter="0"/>

</xml_diff>